<commit_message>
Include CHAOSScon Date in Prospectus
Just adding the date to the prospectus. 

Signed-off-by: Matt Germonprez <germonprez@gmail.com>
</commit_message>
<xml_diff>
--- a/CHAOSScon/2026Europe/CHAOSScon.Europe.2026_funding_prospectus.docx
+++ b/CHAOSScon/2026Europe/CHAOSScon.Europe.2026_funding_prospectus.docx
@@ -1649,6 +1649,12 @@
         <w:b/>
       </w:rPr>
       <w:t>January</w:t>
+    </w:r>
+    <w:r>
+      <w:rPr>
+        <w:b/>
+      </w:rPr>
+      <w:t xml:space="preserve"> 29,</w:t>
     </w:r>
     <w:r>
       <w:rPr>

</xml_diff>